<commit_message>
Fixed the submission command.
</commit_message>
<xml_diff>
--- a/WS08/Workshop8.docx
+++ b/WS08/Workshop8.docx
@@ -1741,7 +1741,6 @@
           <w:szCs w:val="27"/>
         </w:rPr>
       </w:pPr>
-      <w:bookmarkStart w:id="0" w:name="_GoBack"/>
       <w:r>
         <w:rPr>
           <w:rFonts w:ascii="Arial" w:eastAsia="Times New Roman" w:hAnsi="Arial" w:cs="Arial"/>
@@ -1779,7 +1778,6 @@
         <w:t>:</w:t>
       </w:r>
     </w:p>
-    <w:bookmarkEnd w:id="0"/>
     <w:p>
       <w:pPr>
         <w:jc w:val="both"/>
@@ -13374,8 +13372,10 @@
           <w:sz w:val="24"/>
           <w:szCs w:val="24"/>
         </w:rPr>
-        <w:t>44</w:t>
-      </w:r>
+        <w:t>00</w:t>
+      </w:r>
+      <w:bookmarkStart w:id="0" w:name="_GoBack"/>
+      <w:bookmarkEnd w:id="0"/>
       <w:r>
         <w:rPr>
           <w:rFonts w:ascii="Courier New" w:eastAsia="Times New Roman" w:hAnsi="Courier New" w:cs="Courier New"/>

</xml_diff>